<commit_message>
Modificacion del documento CUNegocio
</commit_message>
<xml_diff>
--- a/Modelo-de-casos-de-uso-de-negocio.docx
+++ b/Modelo-de-casos-de-uso-de-negocio.docx
@@ -785,6 +785,229 @@
     </w:p>
     <w:p>
       <w:pPr>
+        <w:jc w:val="both"/>
+        <w:rPr>
+          <w:b w:val="1"/>
+          <w:sz w:val="24"/>
+          <w:szCs w:val="24"/>
+        </w:rPr>
+      </w:pPr>
+      <w:r>
+        <w:rPr>
+          <w:b w:val="1"/>
+          <w:sz w:val="24"/>
+          <w:szCs w:val="24"/>
+          <w:rtl w:val="0"/>
+        </w:rPr>
+        <w:t xml:space="preserve">Descripción del negocio</w:t>
+      </w:r>
+    </w:p>
+    <w:p>
+      <w:pPr>
+        <w:jc w:val="both"/>
+        <w:rPr>
+          <w:b w:val="1"/>
+          <w:sz w:val="24"/>
+          <w:szCs w:val="24"/>
+        </w:rPr>
+      </w:pPr>
+      <w:r>
+        <w:rPr>
+          <w:rtl w:val="0"/>
+        </w:rPr>
+      </w:r>
+    </w:p>
+    <w:p>
+      <w:pPr>
+        <w:jc w:val="both"/>
+        <w:rPr>
+          <w:b w:val="1"/>
+          <w:sz w:val="24"/>
+          <w:szCs w:val="24"/>
+        </w:rPr>
+      </w:pPr>
+      <w:r>
+        <w:rPr>
+          <w:b w:val="1"/>
+          <w:sz w:val="24"/>
+          <w:szCs w:val="24"/>
+          <w:rtl w:val="0"/>
+        </w:rPr>
+        <w:t xml:space="preserve">¿Quiénes somos?</w:t>
+      </w:r>
+    </w:p>
+    <w:p>
+      <w:pPr>
+        <w:jc w:val="both"/>
+        <w:rPr/>
+      </w:pPr>
+      <w:r>
+        <w:rPr>
+          <w:rtl w:val="0"/>
+        </w:rPr>
+        <w:t xml:space="preserve">Somos un grupo de estudiantes de la UNMSM.</w:t>
+      </w:r>
+    </w:p>
+    <w:p>
+      <w:pPr>
+        <w:jc w:val="both"/>
+        <w:rPr/>
+      </w:pPr>
+      <w:r>
+        <w:rPr>
+          <w:rtl w:val="0"/>
+        </w:rPr>
+      </w:r>
+    </w:p>
+    <w:p>
+      <w:pPr>
+        <w:jc w:val="both"/>
+        <w:rPr>
+          <w:b w:val="1"/>
+          <w:sz w:val="24"/>
+          <w:szCs w:val="24"/>
+        </w:rPr>
+      </w:pPr>
+      <w:r>
+        <w:rPr>
+          <w:b w:val="1"/>
+          <w:sz w:val="24"/>
+          <w:szCs w:val="24"/>
+          <w:rtl w:val="0"/>
+        </w:rPr>
+        <w:t xml:space="preserve">¿Qué ofrecemos?</w:t>
+      </w:r>
+    </w:p>
+    <w:p>
+      <w:pPr>
+        <w:jc w:val="both"/>
+        <w:rPr>
+          <w:b w:val="1"/>
+          <w:sz w:val="24"/>
+          <w:szCs w:val="24"/>
+        </w:rPr>
+      </w:pPr>
+      <w:r>
+        <w:rPr>
+          <w:rtl w:val="0"/>
+        </w:rPr>
+        <w:t xml:space="preserve">Una plataforma para estudiantes pre-universitarios ofrece la cual ofrece exámenes, cuestionarios y maratones para reforzar, potencia y consolidar sus conocimientos.</w:t>
+      </w:r>
+      <w:r>
+        <w:rPr>
+          <w:rtl w:val="0"/>
+        </w:rPr>
+      </w:r>
+    </w:p>
+    <w:p>
+      <w:pPr>
+        <w:jc w:val="both"/>
+        <w:rPr>
+          <w:b w:val="1"/>
+          <w:sz w:val="24"/>
+          <w:szCs w:val="24"/>
+        </w:rPr>
+      </w:pPr>
+      <w:r>
+        <w:rPr>
+          <w:rtl w:val="0"/>
+        </w:rPr>
+      </w:r>
+    </w:p>
+    <w:p>
+      <w:pPr>
+        <w:jc w:val="both"/>
+        <w:rPr>
+          <w:b w:val="1"/>
+          <w:sz w:val="24"/>
+          <w:szCs w:val="24"/>
+        </w:rPr>
+      </w:pPr>
+      <w:r>
+        <w:rPr>
+          <w:b w:val="1"/>
+          <w:sz w:val="24"/>
+          <w:szCs w:val="24"/>
+          <w:rtl w:val="0"/>
+        </w:rPr>
+        <w:t xml:space="preserve">¿Por qué lo ofrecemos?</w:t>
+      </w:r>
+    </w:p>
+    <w:p>
+      <w:pPr>
+        <w:jc w:val="both"/>
+        <w:rPr>
+          <w:sz w:val="24"/>
+          <w:szCs w:val="24"/>
+        </w:rPr>
+      </w:pPr>
+      <w:r>
+        <w:rPr>
+          <w:rtl w:val="0"/>
+        </w:rPr>
+        <w:t xml:space="preserve">Porque sabemos que no todos los estudiantes pueden costearse la mensualidad de una academia y muchos de ellos estudian por cuenta propia.</w:t>
+      </w:r>
+      <w:r>
+        <w:rPr>
+          <w:rtl w:val="0"/>
+        </w:rPr>
+      </w:r>
+    </w:p>
+    <w:p>
+      <w:pPr>
+        <w:jc w:val="both"/>
+        <w:rPr>
+          <w:b w:val="1"/>
+          <w:sz w:val="24"/>
+          <w:szCs w:val="24"/>
+        </w:rPr>
+      </w:pPr>
+      <w:r>
+        <w:rPr>
+          <w:rtl w:val="0"/>
+        </w:rPr>
+      </w:r>
+    </w:p>
+    <w:p>
+      <w:pPr>
+        <w:jc w:val="both"/>
+        <w:rPr>
+          <w:b w:val="1"/>
+          <w:sz w:val="24"/>
+          <w:szCs w:val="24"/>
+        </w:rPr>
+      </w:pPr>
+      <w:r>
+        <w:rPr>
+          <w:b w:val="1"/>
+          <w:sz w:val="24"/>
+          <w:szCs w:val="24"/>
+          <w:rtl w:val="0"/>
+        </w:rPr>
+        <w:t xml:space="preserve">Nuestro objetivo</w:t>
+      </w:r>
+    </w:p>
+    <w:p>
+      <w:pPr>
+        <w:jc w:val="both"/>
+        <w:rPr>
+          <w:u w:val="single"/>
+        </w:rPr>
+      </w:pPr>
+      <w:r>
+        <w:rPr>
+          <w:rtl w:val="0"/>
+        </w:rPr>
+        <w:t xml:space="preserve">Ayudar a todo aquel que quiera prepararse para ingresar a la universidad.</w:t>
+      </w:r>
+      <w:r>
+        <w:rPr>
+          <w:rtl w:val="0"/>
+        </w:rPr>
+      </w:r>
+    </w:p>
+    <w:p>
+      <w:pPr>
         <w:rPr/>
       </w:pPr>
       <w:r>
@@ -883,10 +1106,13 @@
     <w:p>
       <w:pPr>
         <w:jc w:val="both"/>
-        <w:rPr/>
-      </w:pPr>
-      <w:r>
-        <w:rPr>
+        <w:rPr>
+          <w:b w:val="1"/>
+        </w:rPr>
+      </w:pPr>
+      <w:r>
+        <w:rPr>
+          <w:b w:val="1"/>
           <w:rtl w:val="0"/>
         </w:rPr>
         <w:t xml:space="preserve">Suscriptor:</w:t>
@@ -950,7 +1176,7 @@
         <w:rPr>
           <w:rtl w:val="0"/>
         </w:rPr>
-        <w:t xml:space="preserve"> En el cual el suscriptor realiza una membresía a nuestra página con un costo agregado y obtiene funcionalidades agregadas e ilimitadas</w:t>
+        <w:t xml:space="preserve"> En el cual el suscriptor realiza una membresía a nuestra página con un costo agregado y obtiene funcionalidades agregadas e ilimitadas.</w:t>
       </w:r>
     </w:p>
     <w:p>
@@ -988,7 +1214,7 @@
         <w:rPr>
           <w:rtl w:val="0"/>
         </w:rPr>
-        <w:t xml:space="preserve"> Proceso de búsqueda en el cual el usuario encuentra el simulacro del examen de admisión que desea realizar</w:t>
+        <w:t xml:space="preserve"> Proceso de búsqueda en el cual el usuario encuentra el simulacro del examen de admisión que desea realizar.</w:t>
       </w:r>
     </w:p>
     <w:p>
@@ -1007,7 +1233,7 @@
         <w:rPr>
           <w:rtl w:val="0"/>
         </w:rPr>
-        <w:t xml:space="preserve"> Proceso de búsqueda en el cual el usuario encuentra un formulario de reforzamiento que desea realizar</w:t>
+        <w:t xml:space="preserve"> Proceso de búsqueda en el cual el usuario encuentra un formulario de reforzamiento que desea realizar.</w:t>
       </w:r>
     </w:p>
     <w:p>
@@ -1026,7 +1252,7 @@
         <w:rPr>
           <w:rtl w:val="0"/>
         </w:rPr>
-        <w:t xml:space="preserve"> El usuario marca las claves del simulacro o formulario de reforzamiento que crea correspondientes para su posterior validación</w:t>
+        <w:t xml:space="preserve"> El usuario marca las claves del simulacro o formulario de reforzamiento que crea correspondientes para su posterior validación.</w:t>
       </w:r>
     </w:p>
     <w:p>
@@ -1045,7 +1271,45 @@
         <w:rPr>
           <w:rtl w:val="0"/>
         </w:rPr>
-        <w:t xml:space="preserve"> El suscriptor guarda el simulacro o formulario de reforzamiento para desarrollarlo posteriormente</w:t>
+        <w:t xml:space="preserve"> El suscriptor guarda el simulacro o formulario de reforzamiento para desarrollarlo posteriormente.</w:t>
+      </w:r>
+    </w:p>
+    <w:p>
+      <w:pPr>
+        <w:jc w:val="both"/>
+        <w:rPr/>
+      </w:pPr>
+      <w:r>
+        <w:rPr>
+          <w:b w:val="1"/>
+          <w:rtl w:val="0"/>
+        </w:rPr>
+        <w:t xml:space="preserve">-Ingresar a maratón.-</w:t>
+      </w:r>
+      <w:r>
+        <w:rPr>
+          <w:rtl w:val="0"/>
+        </w:rPr>
+        <w:t xml:space="preserve"> El usuario entra al apartado de maratón a la hora citada por el sistema. </w:t>
+      </w:r>
+    </w:p>
+    <w:p>
+      <w:pPr>
+        <w:jc w:val="both"/>
+        <w:rPr/>
+      </w:pPr>
+      <w:r>
+        <w:rPr>
+          <w:b w:val="1"/>
+          <w:rtl w:val="0"/>
+        </w:rPr>
+        <w:t xml:space="preserve">-Responder pregunta.-</w:t>
+      </w:r>
+      <w:r>
+        <w:rPr>
+          <w:rtl w:val="0"/>
+        </w:rPr>
+        <w:t xml:space="preserve"> El usuario marca la clave a la pregunta lanzada por el sistema.</w:t>
       </w:r>
     </w:p>
     <w:p>
@@ -1079,7 +1343,7 @@
         <w:rPr/>
         <w:drawing>
           <wp:inline distB="114300" distT="114300" distL="114300" distR="114300">
-            <wp:extent cx="4804618" cy="4527429"/>
+            <wp:extent cx="4933950" cy="5400675"/>
             <wp:effectExtent b="0" l="0" r="0" t="0"/>
             <wp:docPr id="1" name="image1.png"/>
             <a:graphic>
@@ -1091,7 +1355,7 @@
                   </pic:nvPicPr>
                   <pic:blipFill>
                     <a:blip r:embed="rId6"/>
-                    <a:srcRect b="43196" l="65448" r="0" t="14470"/>
+                    <a:srcRect b="0" l="0" r="0" t="0"/>
                     <a:stretch>
                       <a:fillRect/>
                     </a:stretch>
@@ -1099,7 +1363,7 @@
                   <pic:spPr>
                     <a:xfrm>
                       <a:off x="0" y="0"/>
-                      <a:ext cx="4804618" cy="4527429"/>
+                      <a:ext cx="4933950" cy="5400675"/>
                     </a:xfrm>
                     <a:prstGeom prst="rect"/>
                     <a:ln/>

</xml_diff>